<commit_message>
Updates to the templates
Updated to 1.6
</commit_message>
<xml_diff>
--- a/Contribution Templates/OCP-Specification Errata Template v1-1.docx
+++ b/Contribution Templates/OCP-Specification Errata Template v1-1.docx
@@ -36,12 +36,12 @@
           <wp:inline distB="0" distT="0" distL="114300" distR="114300">
             <wp:extent cx="5481955" cy="4243705"/>
             <wp:effectExtent b="0" l="0" r="0" t="0"/>
-            <wp:docPr id="1" name="image1.png"/>
+            <wp:docPr id="1" name="image2.png"/>
             <a:graphic>
               <a:graphicData uri="http://schemas.openxmlformats.org/drawingml/2006/picture">
                 <pic:pic>
                   <pic:nvPicPr>
-                    <pic:cNvPr id="0" name="image1.png"/>
+                    <pic:cNvPr id="0" name="image2.png"/>
                     <pic:cNvPicPr preferRelativeResize="0"/>
                   </pic:nvPicPr>
                   <pic:blipFill>
@@ -1909,55 +1909,6 @@
               <w:tab w:val="right" w:leader="none" w:pos="12000"/>
             </w:tabs>
             <w:spacing w:before="60" w:line="240" w:lineRule="auto"/>
-            <w:ind w:left="360" w:firstLine="0"/>
-            <w:rPr>
-              <w:rFonts w:ascii="Arial" w:cs="Arial" w:eastAsia="Arial" w:hAnsi="Arial"/>
-              <w:b w:val="0"/>
-              <w:i w:val="0"/>
-              <w:smallCaps w:val="0"/>
-              <w:strike w:val="0"/>
-              <w:color w:val="000000"/>
-              <w:sz w:val="22"/>
-              <w:szCs w:val="22"/>
-              <w:u w:val="none"/>
-              <w:shd w:fill="auto" w:val="clear"/>
-              <w:vertAlign w:val="baseline"/>
-            </w:rPr>
-          </w:pPr>
-          <w:hyperlink w:anchor="_i8ojqrc62ql3">
-            <w:r>
-              <w:rPr>
-                <w:rFonts w:ascii="Arial" w:cs="Arial" w:eastAsia="Arial" w:hAnsi="Arial"/>
-                <w:b w:val="0"/>
-                <w:i w:val="0"/>
-                <w:smallCaps w:val="0"/>
-                <w:strike w:val="0"/>
-                <w:color w:val="000000"/>
-                <w:sz w:val="22"/>
-                <w:szCs w:val="22"/>
-                <w:u w:val="none"/>
-                <w:shd w:fill="auto" w:val="clear"/>
-                <w:vertAlign w:val="baseline"/>
-                <w:rtl w:val="0"/>
-              </w:rPr>
-              <w:t xml:space="preserve">4.2. Issue 2</w:t>
-              <w:tab/>
-              <w:t xml:space="preserve">6</w:t>
-            </w:r>
-          </w:hyperlink>
-          <w:r>
-            <w:rPr>
-              <w:rtl w:val="0"/>
-            </w:rPr>
-          </w:r>
-        </w:p>
-        <w:p>
-          <w:pPr>
-            <w:widowControl w:val="0"/>
-            <w:tabs>
-              <w:tab w:val="right" w:leader="none" w:pos="12000"/>
-            </w:tabs>
-            <w:spacing w:before="60" w:line="240" w:lineRule="auto"/>
             <w:rPr>
               <w:rFonts w:ascii="Arial" w:cs="Arial" w:eastAsia="Arial" w:hAnsi="Arial"/>
               <w:b w:val="1"/>
@@ -1990,7 +1941,7 @@
               </w:rPr>
               <w:t xml:space="preserve">Appendix A  - Checklist  for Steering Committee (SC)</w:t>
               <w:tab/>
-              <w:t xml:space="preserve">7</w:t>
+              <w:t xml:space="preserve">8</w:t>
             </w:r>
           </w:hyperlink>
           <w:r>
@@ -2038,7 +1989,7 @@
               </w:rPr>
               <w:t xml:space="preserve">Final approval of this Errata Specification (to be completed by contributor(s) of the referred specification and/or the associated project leaders.)</w:t>
               <w:tab/>
-              <w:t xml:space="preserve">7</w:t>
+              <w:t xml:space="preserve">8</w:t>
             </w:r>
           </w:hyperlink>
           <w:r>
@@ -9548,12 +9499,12 @@
         <wp:inline distB="0" distT="0" distL="114300" distR="114300">
           <wp:extent cx="1139825" cy="565150"/>
           <wp:effectExtent b="0" l="0" r="0" t="0"/>
-          <wp:docPr id="2" name="image2.png"/>
+          <wp:docPr id="2" name="image1.png"/>
           <a:graphic>
             <a:graphicData uri="http://schemas.openxmlformats.org/drawingml/2006/picture">
               <pic:pic>
                 <pic:nvPicPr>
-                  <pic:cNvPr id="0" name="image2.png"/>
+                  <pic:cNvPr id="0" name="image1.png"/>
                   <pic:cNvPicPr preferRelativeResize="0"/>
                 </pic:nvPicPr>
                 <pic:blipFill>

</xml_diff>